<commit_message>
report changed and added
</commit_message>
<xml_diff>
--- a/Final Project 1/EmergingReport.docx
+++ b/Final Project 1/EmergingReport.docx
@@ -111,6 +111,83 @@
       <w:r>
         <w:t xml:space="preserve">So far from our understanding and by talking with classmates for using the 5 different columns to test the models we need to use a loop. We would make an array of sorts with the different column inside, then we would loop through them and use the different regression models on them. </w:t>
       </w:r>
+    </w:p>
+    <w:p/>
+    <w:p/>
+    <w:p>
+      <w:pPr>
+        <w:rPr>
+          <w:b/>
+          <w:bCs/>
+        </w:rPr>
+      </w:pPr>
+      <w:r>
+        <w:rPr>
+          <w:b/>
+          <w:bCs/>
+        </w:rPr>
+        <w:t>New Submission (MLP Regression)</w:t>
+      </w:r>
+    </w:p>
+    <w:p>
+      <w:pPr>
+        <w:rPr>
+          <w:b/>
+          <w:bCs/>
+        </w:rPr>
+      </w:pPr>
+    </w:p>
+    <w:p>
+      <w:pPr>
+        <w:rPr>
+          <w:b/>
+          <w:bCs/>
+        </w:rPr>
+      </w:pPr>
+      <w:r>
+        <w:rPr>
+          <w:b/>
+          <w:bCs/>
+        </w:rPr>
+        <w:t>Observation:</w:t>
+      </w:r>
+    </w:p>
+    <w:p>
+      <w:pPr>
+        <w:rPr>
+          <w:b/>
+          <w:bCs/>
+        </w:rPr>
+      </w:pPr>
+    </w:p>
+    <w:p>
+      <w:r>
+        <w:t xml:space="preserve">The accuracy changes when the number of neurons, number of hidden layers, max iteration, epochs, and activation function changes. Basically, when the hyperparameters changed, the accuracy changes as well. We tried and changed these hyperparameter to get higher accuracy and we realized that there are at least thousands or hundreds of possible patterns of these hyperparameters. </w:t>
+      </w:r>
+    </w:p>
+    <w:p>
+      <w:pPr>
+        <w:rPr>
+          <w:b/>
+          <w:bCs/>
+        </w:rPr>
+      </w:pPr>
+    </w:p>
+    <w:p>
+      <w:pPr>
+        <w:rPr>
+          <w:b/>
+          <w:bCs/>
+        </w:rPr>
+      </w:pPr>
+    </w:p>
+    <w:p>
+      <w:pPr>
+        <w:rPr>
+          <w:b/>
+          <w:bCs/>
+        </w:rPr>
+      </w:pPr>
     </w:p>
     <w:sectPr>
       <w:pgSz w:w="12240" w:h="15840"/>

</xml_diff>